<commit_message>
Az Észrevételek és a MushroomBodyImpl módosítása
</commit_message>
<xml_diff>
--- a/10_prototipus_elkeszitese/Észrevételek_TSz.docx
+++ b/10_prototipus_elkeszitese/Észrevételek_TSz.docx
@@ -1219,14 +1219,17 @@
       </w:pPr>
       <w:proofErr w:type="spellStart"/>
       <w:r>
+        <w:rPr>
+          <w:highlight w:val="green"/>
+        </w:rPr>
         <w:t>vkiét</w:t>
       </w:r>
       <w:proofErr w:type="spellEnd"/>
       <w:r>
-        <w:t xml:space="preserve"> megnézni később</w:t>
-      </w:r>
-      <w:r>
-        <w:t xml:space="preserve"> – megjegyzés, amely maradt a korábbi körből</w:t>
+        <w:rPr>
+          <w:highlight w:val="green"/>
+        </w:rPr>
+        <w:t xml:space="preserve"> megnézni később – megjegyzés, amely maradt a korábbi körből</w:t>
       </w:r>
     </w:p>
     <w:p>
@@ -1263,18 +1266,60 @@
         <w:spacing w:after="0"/>
         <w:ind w:left="426"/>
         <w:jc w:val="both"/>
-      </w:pPr>
-      <w:proofErr w:type="spellStart"/>
-      <w:r>
+        <w:rPr>
+          <w:highlight w:val="green"/>
+        </w:rPr>
+      </w:pPr>
+      <w:proofErr w:type="spellStart"/>
+      <w:r>
+        <w:rPr>
+          <w:highlight w:val="green"/>
+        </w:rPr>
         <w:t>vkiét</w:t>
       </w:r>
       <w:proofErr w:type="spellEnd"/>
       <w:r>
-        <w:t xml:space="preserve"> megnézni később</w:t>
-      </w:r>
-      <w:r>
-        <w:t xml:space="preserve"> – megjegyzés, amely maradt a korábbi körből</w:t>
-      </w:r>
+        <w:rPr>
+          <w:highlight w:val="green"/>
+        </w:rPr>
+        <w:t xml:space="preserve"> megnézni később – megjegyzés, amely maradt a korábbi körből</w:t>
+      </w:r>
+    </w:p>
+    <w:p>
+      <w:pPr>
+        <w:pStyle w:val="Listaszerbekezds"/>
+        <w:spacing w:after="0"/>
+        <w:ind w:left="426"/>
+        <w:jc w:val="both"/>
+      </w:pPr>
+      <w:r>
+        <w:rPr>
+          <w:highlight w:val="green"/>
+        </w:rPr>
+        <w:t xml:space="preserve">Janinál van minden </w:t>
+      </w:r>
+      <w:proofErr w:type="spellStart"/>
+      <w:r>
+        <w:rPr>
+          <w:highlight w:val="green"/>
+        </w:rPr>
+        <w:t>spróánál</w:t>
+      </w:r>
+      <w:proofErr w:type="spellEnd"/>
+      <w:r>
+        <w:rPr>
+          <w:highlight w:val="green"/>
+        </w:rPr>
+        <w:t xml:space="preserve"> és az </w:t>
+      </w:r>
+      <w:proofErr w:type="spellStart"/>
+      <w:r>
+        <w:rPr>
+          <w:highlight w:val="green"/>
+        </w:rPr>
+        <w:t>insectnél</w:t>
+      </w:r>
+      <w:proofErr w:type="spellEnd"/>
     </w:p>
     <w:p>
       <w:pPr>
@@ -1292,7 +1337,16 @@
       </w:r>
       <w:proofErr w:type="spellStart"/>
       <w:r>
-        <w:t>objectregistryvel</w:t>
+        <w:t>O</w:t>
+      </w:r>
+      <w:r>
+        <w:t>bject</w:t>
+      </w:r>
+      <w:r>
+        <w:t>R</w:t>
+      </w:r>
+      <w:r>
+        <w:t>egistryvel</w:t>
       </w:r>
       <w:proofErr w:type="spellEnd"/>
       <w:r>
@@ -1307,16 +1361,39 @@
         <w:jc w:val="both"/>
       </w:pPr>
       <w:r>
+        <w:rPr>
+          <w:highlight w:val="green"/>
+        </w:rPr>
         <w:t xml:space="preserve">új spóra generálásánál kell majd, később megnézni </w:t>
       </w:r>
       <w:proofErr w:type="spellStart"/>
       <w:r>
+        <w:rPr>
+          <w:highlight w:val="green"/>
+        </w:rPr>
         <w:t>vkiét</w:t>
       </w:r>
       <w:proofErr w:type="spellEnd"/>
       <w:r>
+        <w:rPr>
+          <w:highlight w:val="green"/>
+        </w:rPr>
         <w:t xml:space="preserve"> – megjegyzés, amely maradt a korábbi körből</w:t>
       </w:r>
+      <w:r>
+        <w:rPr>
+          <w:highlight w:val="green"/>
+        </w:rPr>
+        <w:t xml:space="preserve"> – lásd Janiért, </w:t>
+      </w:r>
+      <w:proofErr w:type="spellStart"/>
+      <w:r>
+        <w:rPr>
+          <w:highlight w:val="green"/>
+        </w:rPr>
+        <w:t>InsectImpl</w:t>
+      </w:r>
+      <w:proofErr w:type="spellEnd"/>
     </w:p>
     <w:p>
       <w:pPr>
@@ -1509,6 +1586,305 @@
       <w:proofErr w:type="spellEnd"/>
       <w:r>
         <w:t xml:space="preserve"> lesz?</w:t>
+      </w:r>
+    </w:p>
+    <w:p>
+      <w:pPr>
+        <w:pStyle w:val="Listaszerbekezds"/>
+        <w:spacing w:after="0"/>
+        <w:ind w:left="426"/>
+        <w:jc w:val="both"/>
+      </w:pPr>
+      <w:r>
+        <w:rPr>
+          <w:highlight w:val="green"/>
+        </w:rPr>
+        <w:t>Igen, jó lesz így</w:t>
+      </w:r>
+    </w:p>
+    <w:p>
+      <w:pPr>
+        <w:pStyle w:val="Listaszerbekezds"/>
+        <w:numPr>
+          <w:ilvl w:val="0"/>
+          <w:numId w:val="7"/>
+        </w:numPr>
+        <w:spacing w:after="0"/>
+        <w:ind w:left="426"/>
+        <w:jc w:val="both"/>
+      </w:pPr>
+      <w:r>
+        <w:t xml:space="preserve">Még mindig vannak </w:t>
+      </w:r>
+      <w:proofErr w:type="spellStart"/>
+      <w:r>
+        <w:t>pirosak</w:t>
+      </w:r>
+      <w:proofErr w:type="spellEnd"/>
+      <w:r>
+        <w:t xml:space="preserve"> nálam.</w:t>
+      </w:r>
+    </w:p>
+    <w:p>
+      <w:pPr>
+        <w:pStyle w:val="Listaszerbekezds"/>
+        <w:spacing w:after="0"/>
+        <w:ind w:left="426"/>
+        <w:jc w:val="both"/>
+      </w:pPr>
+      <w:r>
+        <w:rPr>
+          <w:highlight w:val="green"/>
+        </w:rPr>
+        <w:t>Zsombor megnézi</w:t>
+      </w:r>
+    </w:p>
+    <w:p>
+      <w:pPr>
+        <w:pStyle w:val="Listaszerbekezds"/>
+        <w:spacing w:after="0"/>
+        <w:ind w:left="426"/>
+        <w:jc w:val="both"/>
+      </w:pPr>
+    </w:p>
+    <w:p>
+      <w:pPr>
+        <w:pStyle w:val="Listaszerbekezds"/>
+        <w:spacing w:after="0"/>
+        <w:ind w:left="426"/>
+        <w:jc w:val="both"/>
+      </w:pPr>
+      <w:r>
+        <w:br w:type="page"/>
+      </w:r>
+    </w:p>
+    <w:p>
+      <w:pPr>
+        <w:pStyle w:val="Cmsor1"/>
+        <w:spacing w:before="240" w:after="180"/>
+        <w:jc w:val="center"/>
+        <w:rPr>
+          <w:rFonts w:ascii="Times New Roman" w:hAnsi="Times New Roman" w:cs="Times New Roman"/>
+          <w:b/>
+          <w:bCs/>
+          <w:caps/>
+          <w:color w:val="auto"/>
+          <w:sz w:val="28"/>
+          <w:szCs w:val="28"/>
+        </w:rPr>
+      </w:pPr>
+      <w:r>
+        <w:rPr>
+          <w:rFonts w:ascii="Times New Roman" w:hAnsi="Times New Roman" w:cs="Times New Roman"/>
+          <w:b/>
+          <w:bCs/>
+          <w:caps/>
+          <w:color w:val="auto"/>
+          <w:sz w:val="28"/>
+          <w:szCs w:val="28"/>
+        </w:rPr>
+        <w:lastRenderedPageBreak/>
+        <w:t>3</w:t>
+      </w:r>
+      <w:r>
+        <w:rPr>
+          <w:rFonts w:ascii="Times New Roman" w:hAnsi="Times New Roman" w:cs="Times New Roman"/>
+          <w:b/>
+          <w:bCs/>
+          <w:caps/>
+          <w:color w:val="auto"/>
+          <w:sz w:val="28"/>
+          <w:szCs w:val="28"/>
+        </w:rPr>
+        <w:t xml:space="preserve">. </w:t>
+      </w:r>
+      <w:r>
+        <w:rPr>
+          <w:rFonts w:ascii="Times New Roman" w:hAnsi="Times New Roman" w:cs="Times New Roman"/>
+          <w:b/>
+          <w:bCs/>
+          <w:caps/>
+          <w:color w:val="auto"/>
+          <w:sz w:val="28"/>
+          <w:szCs w:val="28"/>
+        </w:rPr>
+        <w:t>kör</w:t>
+      </w:r>
+      <w:r>
+        <w:rPr>
+          <w:rFonts w:ascii="Times New Roman" w:hAnsi="Times New Roman" w:cs="Times New Roman"/>
+          <w:b/>
+          <w:bCs/>
+          <w:caps/>
+          <w:color w:val="auto"/>
+          <w:sz w:val="28"/>
+          <w:szCs w:val="28"/>
+        </w:rPr>
+        <w:t xml:space="preserve"> – ad 2025.04.2</w:t>
+      </w:r>
+      <w:r>
+        <w:rPr>
+          <w:rFonts w:ascii="Times New Roman" w:hAnsi="Times New Roman" w:cs="Times New Roman"/>
+          <w:b/>
+          <w:bCs/>
+          <w:caps/>
+          <w:color w:val="auto"/>
+          <w:sz w:val="28"/>
+          <w:szCs w:val="28"/>
+        </w:rPr>
+        <w:t>6</w:t>
+      </w:r>
+      <w:r>
+        <w:rPr>
+          <w:rFonts w:ascii="Times New Roman" w:hAnsi="Times New Roman" w:cs="Times New Roman"/>
+          <w:b/>
+          <w:bCs/>
+          <w:caps/>
+          <w:color w:val="auto"/>
+          <w:sz w:val="28"/>
+          <w:szCs w:val="28"/>
+        </w:rPr>
+        <w:t>., 1</w:t>
+      </w:r>
+      <w:r>
+        <w:rPr>
+          <w:rFonts w:ascii="Times New Roman" w:hAnsi="Times New Roman" w:cs="Times New Roman"/>
+          <w:b/>
+          <w:bCs/>
+          <w:caps/>
+          <w:color w:val="auto"/>
+          <w:sz w:val="28"/>
+          <w:szCs w:val="28"/>
+        </w:rPr>
+        <w:t>1</w:t>
+      </w:r>
+      <w:r>
+        <w:rPr>
+          <w:rFonts w:ascii="Times New Roman" w:hAnsi="Times New Roman" w:cs="Times New Roman"/>
+          <w:b/>
+          <w:bCs/>
+          <w:caps/>
+          <w:color w:val="auto"/>
+          <w:sz w:val="28"/>
+          <w:szCs w:val="28"/>
+        </w:rPr>
+        <w:t>h</w:t>
+      </w:r>
+    </w:p>
+    <w:p>
+      <w:pPr>
+        <w:pStyle w:val="Listaszerbekezds"/>
+        <w:numPr>
+          <w:ilvl w:val="0"/>
+          <w:numId w:val="9"/>
+        </w:numPr>
+        <w:spacing w:after="0"/>
+        <w:jc w:val="both"/>
+      </w:pPr>
+      <w:proofErr w:type="spellStart"/>
+      <w:r>
+        <w:t>DeathTimer</w:t>
+      </w:r>
+      <w:proofErr w:type="spellEnd"/>
+      <w:r>
+        <w:t xml:space="preserve"> – ezt a tesztekben a </w:t>
+      </w:r>
+      <w:proofErr w:type="spellStart"/>
+      <w:r>
+        <w:t>a</w:t>
+      </w:r>
+      <w:proofErr w:type="spellEnd"/>
+      <w:r>
+        <w:t xml:space="preserve"> gombatestnél és a </w:t>
+      </w:r>
+      <w:proofErr w:type="spellStart"/>
+      <w:r>
+        <w:t>m</w:t>
+      </w:r>
+      <w:r>
+        <w:t>yceliumnál</w:t>
+      </w:r>
+      <w:proofErr w:type="spellEnd"/>
+      <w:r>
+        <w:t xml:space="preserve"> beállítani</w:t>
+      </w:r>
+    </w:p>
+    <w:p>
+      <w:pPr>
+        <w:pStyle w:val="Listaszerbekezds"/>
+        <w:jc w:val="both"/>
+      </w:pPr>
+      <w:proofErr w:type="spellStart"/>
+      <w:r>
+        <w:t>vkiét</w:t>
+      </w:r>
+      <w:proofErr w:type="spellEnd"/>
+      <w:r>
+        <w:t xml:space="preserve"> megnézni később</w:t>
+      </w:r>
+      <w:r>
+        <w:t xml:space="preserve"> – megjegyzés, amely maradt a korábbi körből</w:t>
+      </w:r>
+    </w:p>
+    <w:p>
+      <w:pPr>
+        <w:pStyle w:val="Listaszerbekezds"/>
+        <w:numPr>
+          <w:ilvl w:val="0"/>
+          <w:numId w:val="9"/>
+        </w:numPr>
+        <w:spacing w:after="0"/>
+        <w:jc w:val="both"/>
+      </w:pPr>
+      <w:r>
+        <w:t xml:space="preserve">Zsombor megoldotta az </w:t>
+      </w:r>
+      <w:proofErr w:type="spellStart"/>
+      <w:r>
+        <w:t>errorjaimat</w:t>
+      </w:r>
+      <w:proofErr w:type="spellEnd"/>
+      <w:r>
+        <w:t>?</w:t>
+      </w:r>
+    </w:p>
+    <w:p>
+      <w:pPr>
+        <w:pStyle w:val="Listaszerbekezds"/>
+        <w:numPr>
+          <w:ilvl w:val="0"/>
+          <w:numId w:val="9"/>
+        </w:numPr>
+        <w:spacing w:after="0"/>
+        <w:jc w:val="both"/>
+      </w:pPr>
+      <w:r>
+        <w:t>Ezt az elnevezési konvenciót alkalmaztam – minden spóratípusnál külön-külön tartjuk nyilván a számozást:</w:t>
+      </w:r>
+    </w:p>
+    <w:p>
+      <w:pPr>
+        <w:pStyle w:val="Listaszerbekezds"/>
+        <w:jc w:val="both"/>
+      </w:pPr>
+      <w:r>
+        <w:t xml:space="preserve">[gombatest </w:t>
+      </w:r>
+      <w:proofErr w:type="gramStart"/>
+      <w:r>
+        <w:t>neve]-</w:t>
+      </w:r>
+      <w:proofErr w:type="gramEnd"/>
+      <w:r>
+        <w:t xml:space="preserve">[a spóra típusára utaló elnevezés, azaz: StunSpore esetén stuns; PreventCutSpore esetén prevents; SlownessSpore esetén slows; SpeedSpore esetén speeds; SplitSpore esetén </w:t>
+      </w:r>
+      <w:proofErr w:type="gramStart"/>
+      <w:r>
+        <w:t>splits][</w:t>
+      </w:r>
+      <w:proofErr w:type="gramEnd"/>
+      <w:r>
+        <w:t xml:space="preserve">1-től kezdődő, folytatólagos számozás – minden spóratípus esetén külön-külön]; </w:t>
       </w:r>
     </w:p>
     <w:sectPr>
@@ -2221,6 +2597,96 @@
     </w:lvl>
   </w:abstractNum>
   <w:abstractNum w:abstractNumId="7" w15:restartNumberingAfterBreak="0">
+    <w:nsid w:val="6BBF4507"/>
+    <w:multiLevelType w:val="hybridMultilevel"/>
+    <w:tmpl w:val="2D940F82"/>
+    <w:lvl w:ilvl="0" w:tplc="FFFFFFFF">
+      <w:start w:val="1"/>
+      <w:numFmt w:val="decimal"/>
+      <w:lvlText w:val="%1."/>
+      <w:lvlJc w:val="left"/>
+      <w:pPr>
+        <w:ind w:left="720" w:hanging="360"/>
+      </w:pPr>
+      <w:rPr>
+        <w:b/>
+        <w:bCs/>
+      </w:rPr>
+    </w:lvl>
+    <w:lvl w:ilvl="1" w:tplc="FFFFFFFF" w:tentative="1">
+      <w:start w:val="1"/>
+      <w:numFmt w:val="lowerLetter"/>
+      <w:lvlText w:val="%2."/>
+      <w:lvlJc w:val="left"/>
+      <w:pPr>
+        <w:ind w:left="1440" w:hanging="360"/>
+      </w:pPr>
+    </w:lvl>
+    <w:lvl w:ilvl="2" w:tplc="FFFFFFFF" w:tentative="1">
+      <w:start w:val="1"/>
+      <w:numFmt w:val="lowerRoman"/>
+      <w:lvlText w:val="%3."/>
+      <w:lvlJc w:val="right"/>
+      <w:pPr>
+        <w:ind w:left="2160" w:hanging="180"/>
+      </w:pPr>
+    </w:lvl>
+    <w:lvl w:ilvl="3" w:tplc="FFFFFFFF" w:tentative="1">
+      <w:start w:val="1"/>
+      <w:numFmt w:val="decimal"/>
+      <w:lvlText w:val="%4."/>
+      <w:lvlJc w:val="left"/>
+      <w:pPr>
+        <w:ind w:left="2880" w:hanging="360"/>
+      </w:pPr>
+    </w:lvl>
+    <w:lvl w:ilvl="4" w:tplc="FFFFFFFF" w:tentative="1">
+      <w:start w:val="1"/>
+      <w:numFmt w:val="lowerLetter"/>
+      <w:lvlText w:val="%5."/>
+      <w:lvlJc w:val="left"/>
+      <w:pPr>
+        <w:ind w:left="3600" w:hanging="360"/>
+      </w:pPr>
+    </w:lvl>
+    <w:lvl w:ilvl="5" w:tplc="FFFFFFFF" w:tentative="1">
+      <w:start w:val="1"/>
+      <w:numFmt w:val="lowerRoman"/>
+      <w:lvlText w:val="%6."/>
+      <w:lvlJc w:val="right"/>
+      <w:pPr>
+        <w:ind w:left="4320" w:hanging="180"/>
+      </w:pPr>
+    </w:lvl>
+    <w:lvl w:ilvl="6" w:tplc="FFFFFFFF" w:tentative="1">
+      <w:start w:val="1"/>
+      <w:numFmt w:val="decimal"/>
+      <w:lvlText w:val="%7."/>
+      <w:lvlJc w:val="left"/>
+      <w:pPr>
+        <w:ind w:left="5040" w:hanging="360"/>
+      </w:pPr>
+    </w:lvl>
+    <w:lvl w:ilvl="7" w:tplc="FFFFFFFF" w:tentative="1">
+      <w:start w:val="1"/>
+      <w:numFmt w:val="lowerLetter"/>
+      <w:lvlText w:val="%8."/>
+      <w:lvlJc w:val="left"/>
+      <w:pPr>
+        <w:ind w:left="5760" w:hanging="360"/>
+      </w:pPr>
+    </w:lvl>
+    <w:lvl w:ilvl="8" w:tplc="FFFFFFFF" w:tentative="1">
+      <w:start w:val="1"/>
+      <w:numFmt w:val="lowerRoman"/>
+      <w:lvlText w:val="%9."/>
+      <w:lvlJc w:val="right"/>
+      <w:pPr>
+        <w:ind w:left="6480" w:hanging="180"/>
+      </w:pPr>
+    </w:lvl>
+  </w:abstractNum>
+  <w:abstractNum w:abstractNumId="8" w15:restartNumberingAfterBreak="0">
     <w:nsid w:val="72A04127"/>
     <w:multiLevelType w:val="hybridMultilevel"/>
     <w:tmpl w:val="1468509A"/>
@@ -2316,7 +2782,7 @@
     <w:abstractNumId w:val="2"/>
   </w:num>
   <w:num w:numId="3" w16cid:durableId="197282934">
-    <w:abstractNumId w:val="7"/>
+    <w:abstractNumId w:val="8"/>
   </w:num>
   <w:num w:numId="4" w16cid:durableId="1611937222">
     <w:abstractNumId w:val="1"/>
@@ -2332,6 +2798,9 @@
   </w:num>
   <w:num w:numId="8" w16cid:durableId="2037074207">
     <w:abstractNumId w:val="3"/>
+  </w:num>
+  <w:num w:numId="9" w16cid:durableId="1663850418">
+    <w:abstractNumId w:val="7"/>
   </w:num>
 </w:numbering>
 </file>
@@ -2939,7 +3408,6 @@
   <w:style w:type="character" w:default="1" w:styleId="Bekezdsalapbettpusa">
     <w:name w:val="Default Paragraph Font"/>
     <w:uiPriority w:val="1"/>
-    <w:semiHidden/>
     <w:unhideWhenUsed/>
   </w:style>
   <w:style w:type="table" w:default="1" w:styleId="Normltblzat">

</xml_diff>

<commit_message>
Javatesztek, wordös tesztek és Észrevételek mód.
</commit_message>
<xml_diff>
--- a/10_prototipus_elkeszitese/Észrevételek_TSz.docx
+++ b/10_prototipus_elkeszitese/Észrevételek_TSz.docx
@@ -5,7 +5,7 @@
     <w:p>
       <w:pPr>
         <w:pStyle w:val="Cmsor1"/>
-        <w:spacing w:before="240" w:after="180"/>
+        <w:spacing w:before="240" w:after="180" w:line="276" w:lineRule="auto"/>
         <w:jc w:val="center"/>
         <w:rPr>
           <w:rFonts w:ascii="Times New Roman" w:hAnsi="Times New Roman" w:cs="Times New Roman"/>
@@ -61,7 +61,7 @@
           <w:ilvl w:val="0"/>
           <w:numId w:val="6"/>
         </w:numPr>
-        <w:spacing w:after="0"/>
+        <w:spacing w:after="0" w:line="276" w:lineRule="auto"/>
         <w:ind w:left="426"/>
         <w:jc w:val="both"/>
       </w:pPr>
@@ -88,7 +88,7 @@
     <w:p>
       <w:pPr>
         <w:pStyle w:val="Listaszerbekezds"/>
-        <w:spacing w:after="0"/>
+        <w:spacing w:after="0" w:line="276" w:lineRule="auto"/>
         <w:ind w:left="426"/>
         <w:jc w:val="both"/>
       </w:pPr>
@@ -106,7 +106,7 @@
           <w:ilvl w:val="0"/>
           <w:numId w:val="6"/>
         </w:numPr>
-        <w:spacing w:after="0"/>
+        <w:spacing w:after="0" w:line="276" w:lineRule="auto"/>
         <w:ind w:left="426"/>
         <w:jc w:val="both"/>
       </w:pPr>
@@ -137,7 +137,7 @@
     </w:p>
     <w:p>
       <w:pPr>
-        <w:spacing w:after="0"/>
+        <w:spacing w:after="0" w:line="276" w:lineRule="auto"/>
         <w:ind w:left="708"/>
         <w:jc w:val="both"/>
         <w:rPr>
@@ -182,7 +182,7 @@
     </w:p>
     <w:p>
       <w:pPr>
-        <w:spacing w:after="0"/>
+        <w:spacing w:after="0" w:line="276" w:lineRule="auto"/>
         <w:ind w:firstLine="426"/>
         <w:jc w:val="both"/>
       </w:pPr>
@@ -200,7 +200,7 @@
           <w:ilvl w:val="0"/>
           <w:numId w:val="6"/>
         </w:numPr>
-        <w:spacing w:after="0"/>
+        <w:spacing w:after="0" w:line="276" w:lineRule="auto"/>
         <w:ind w:left="426"/>
         <w:jc w:val="both"/>
       </w:pPr>
@@ -231,7 +231,7 @@
     </w:p>
     <w:p>
       <w:pPr>
-        <w:spacing w:after="0"/>
+        <w:spacing w:after="0" w:line="276" w:lineRule="auto"/>
         <w:ind w:left="708"/>
         <w:jc w:val="both"/>
         <w:rPr>
@@ -306,7 +306,7 @@
     </w:p>
     <w:p>
       <w:pPr>
-        <w:spacing w:after="0"/>
+        <w:spacing w:after="0" w:line="276" w:lineRule="auto"/>
         <w:ind w:left="708"/>
         <w:jc w:val="both"/>
         <w:rPr>
@@ -383,7 +383,7 @@
     </w:p>
     <w:p>
       <w:pPr>
-        <w:spacing w:after="0"/>
+        <w:spacing w:after="0" w:line="276" w:lineRule="auto"/>
         <w:ind w:left="708"/>
         <w:jc w:val="both"/>
         <w:rPr>
@@ -418,7 +418,7 @@
     <w:p>
       <w:pPr>
         <w:pStyle w:val="Listaszerbekezds"/>
-        <w:spacing w:after="0"/>
+        <w:spacing w:after="0" w:line="276" w:lineRule="auto"/>
         <w:ind w:left="426"/>
         <w:jc w:val="both"/>
       </w:pPr>
@@ -453,7 +453,7 @@
           <w:ilvl w:val="0"/>
           <w:numId w:val="6"/>
         </w:numPr>
-        <w:spacing w:after="0"/>
+        <w:spacing w:after="0" w:line="276" w:lineRule="auto"/>
         <w:ind w:left="426"/>
         <w:jc w:val="both"/>
       </w:pPr>
@@ -470,7 +470,7 @@
     <w:p>
       <w:pPr>
         <w:pStyle w:val="Listaszerbekezds"/>
-        <w:spacing w:after="0"/>
+        <w:spacing w:after="0" w:line="276" w:lineRule="auto"/>
         <w:ind w:left="426"/>
         <w:jc w:val="both"/>
       </w:pPr>
@@ -488,7 +488,7 @@
           <w:ilvl w:val="0"/>
           <w:numId w:val="6"/>
         </w:numPr>
-        <w:spacing w:after="0"/>
+        <w:spacing w:after="0" w:line="276" w:lineRule="auto"/>
         <w:ind w:left="426"/>
         <w:jc w:val="both"/>
       </w:pPr>
@@ -507,7 +507,7 @@
     <w:p>
       <w:pPr>
         <w:pStyle w:val="Listaszerbekezds"/>
-        <w:spacing w:after="0"/>
+        <w:spacing w:after="0" w:line="276" w:lineRule="auto"/>
         <w:ind w:left="426"/>
         <w:jc w:val="both"/>
       </w:pPr>
@@ -525,7 +525,7 @@
           <w:ilvl w:val="0"/>
           <w:numId w:val="6"/>
         </w:numPr>
-        <w:spacing w:after="0"/>
+        <w:spacing w:after="0" w:line="276" w:lineRule="auto"/>
         <w:ind w:left="426"/>
         <w:jc w:val="both"/>
       </w:pPr>
@@ -550,7 +550,7 @@
     <w:p>
       <w:pPr>
         <w:pStyle w:val="Listaszerbekezds"/>
-        <w:spacing w:after="0"/>
+        <w:spacing w:after="0" w:line="276" w:lineRule="auto"/>
         <w:ind w:left="426"/>
         <w:jc w:val="both"/>
       </w:pPr>
@@ -568,7 +568,7 @@
           <w:ilvl w:val="0"/>
           <w:numId w:val="6"/>
         </w:numPr>
-        <w:spacing w:after="0"/>
+        <w:spacing w:after="0" w:line="276" w:lineRule="auto"/>
         <w:ind w:left="426"/>
         <w:jc w:val="both"/>
       </w:pPr>
@@ -582,7 +582,7 @@
     <w:p>
       <w:pPr>
         <w:pStyle w:val="Listaszerbekezds"/>
-        <w:spacing w:after="0"/>
+        <w:spacing w:after="0" w:line="276" w:lineRule="auto"/>
         <w:ind w:left="426"/>
         <w:jc w:val="both"/>
       </w:pPr>
@@ -600,7 +600,7 @@
           <w:ilvl w:val="0"/>
           <w:numId w:val="6"/>
         </w:numPr>
-        <w:spacing w:after="0"/>
+        <w:spacing w:after="0" w:line="276" w:lineRule="auto"/>
         <w:ind w:left="426"/>
         <w:jc w:val="both"/>
       </w:pPr>
@@ -779,7 +779,7 @@
           <w:ilvl w:val="0"/>
           <w:numId w:val="6"/>
         </w:numPr>
-        <w:spacing w:after="0"/>
+        <w:spacing w:after="0" w:line="276" w:lineRule="auto"/>
         <w:ind w:left="426"/>
         <w:jc w:val="both"/>
       </w:pPr>
@@ -798,7 +798,7 @@
     <w:p>
       <w:pPr>
         <w:pStyle w:val="Listaszerbekezds"/>
-        <w:spacing w:after="0"/>
+        <w:spacing w:after="0" w:line="276" w:lineRule="auto"/>
         <w:ind w:left="426"/>
         <w:jc w:val="both"/>
       </w:pPr>
@@ -816,7 +816,7 @@
           <w:ilvl w:val="0"/>
           <w:numId w:val="6"/>
         </w:numPr>
-        <w:spacing w:after="0"/>
+        <w:spacing w:after="0" w:line="276" w:lineRule="auto"/>
         <w:ind w:left="426"/>
         <w:jc w:val="both"/>
       </w:pPr>
@@ -840,7 +840,7 @@
     <w:p>
       <w:pPr>
         <w:pStyle w:val="Listaszerbekezds"/>
-        <w:spacing w:after="0"/>
+        <w:spacing w:after="0" w:line="276" w:lineRule="auto"/>
         <w:ind w:left="426"/>
         <w:jc w:val="both"/>
       </w:pPr>
@@ -900,7 +900,7 @@
           <w:ilvl w:val="0"/>
           <w:numId w:val="6"/>
         </w:numPr>
-        <w:spacing w:after="0"/>
+        <w:spacing w:after="0" w:line="276" w:lineRule="auto"/>
         <w:ind w:left="426"/>
         <w:jc w:val="both"/>
       </w:pPr>
@@ -924,7 +924,7 @@
     <w:p>
       <w:pPr>
         <w:pStyle w:val="Listaszerbekezds"/>
-        <w:spacing w:after="0"/>
+        <w:spacing w:after="0" w:line="276" w:lineRule="auto"/>
         <w:ind w:left="426"/>
         <w:jc w:val="both"/>
       </w:pPr>
@@ -956,7 +956,7 @@
           <w:ilvl w:val="0"/>
           <w:numId w:val="6"/>
         </w:numPr>
-        <w:spacing w:after="0"/>
+        <w:spacing w:after="0" w:line="276" w:lineRule="auto"/>
         <w:ind w:left="426"/>
         <w:jc w:val="both"/>
       </w:pPr>
@@ -980,7 +980,7 @@
     <w:p>
       <w:pPr>
         <w:pStyle w:val="Listaszerbekezds"/>
-        <w:spacing w:after="0"/>
+        <w:spacing w:after="0" w:line="276" w:lineRule="auto"/>
         <w:ind w:left="426"/>
         <w:jc w:val="both"/>
       </w:pPr>
@@ -1012,7 +1012,7 @@
           <w:ilvl w:val="0"/>
           <w:numId w:val="6"/>
         </w:numPr>
-        <w:spacing w:after="0"/>
+        <w:spacing w:after="0" w:line="276" w:lineRule="auto"/>
         <w:ind w:left="426"/>
         <w:jc w:val="both"/>
       </w:pPr>
@@ -1031,7 +1031,7 @@
     <w:p>
       <w:pPr>
         <w:pStyle w:val="Listaszerbekezds"/>
-        <w:spacing w:after="0"/>
+        <w:spacing w:after="0" w:line="276" w:lineRule="auto"/>
         <w:ind w:left="426"/>
         <w:jc w:val="both"/>
       </w:pPr>
@@ -1053,7 +1053,7 @@
     <w:p>
       <w:pPr>
         <w:pStyle w:val="Listaszerbekezds"/>
-        <w:spacing w:after="0"/>
+        <w:spacing w:after="0" w:line="276" w:lineRule="auto"/>
         <w:ind w:left="426"/>
         <w:jc w:val="both"/>
       </w:pPr>
@@ -1061,7 +1061,7 @@
     <w:p>
       <w:pPr>
         <w:pStyle w:val="Listaszerbekezds"/>
-        <w:spacing w:after="0"/>
+        <w:spacing w:after="0" w:line="276" w:lineRule="auto"/>
         <w:ind w:left="426"/>
         <w:jc w:val="both"/>
       </w:pPr>
@@ -1072,7 +1072,7 @@
     <w:p>
       <w:pPr>
         <w:pStyle w:val="Cmsor1"/>
-        <w:spacing w:before="240" w:after="180"/>
+        <w:spacing w:before="240" w:after="180" w:line="276" w:lineRule="auto"/>
         <w:jc w:val="center"/>
         <w:rPr>
           <w:rFonts w:ascii="Times New Roman" w:hAnsi="Times New Roman" w:cs="Times New Roman"/>
@@ -1189,7 +1189,7 @@
           <w:ilvl w:val="0"/>
           <w:numId w:val="7"/>
         </w:numPr>
-        <w:spacing w:after="0"/>
+        <w:spacing w:after="0" w:line="276" w:lineRule="auto"/>
         <w:ind w:left="426"/>
         <w:jc w:val="both"/>
       </w:pPr>
@@ -1213,7 +1213,7 @@
     <w:p>
       <w:pPr>
         <w:pStyle w:val="Listaszerbekezds"/>
-        <w:spacing w:after="0"/>
+        <w:spacing w:after="0" w:line="276" w:lineRule="auto"/>
         <w:ind w:left="426"/>
         <w:jc w:val="both"/>
       </w:pPr>
@@ -1239,7 +1239,7 @@
           <w:ilvl w:val="0"/>
           <w:numId w:val="7"/>
         </w:numPr>
-        <w:spacing w:after="0"/>
+        <w:spacing w:after="0" w:line="276" w:lineRule="auto"/>
         <w:ind w:left="426"/>
         <w:jc w:val="both"/>
       </w:pPr>
@@ -1263,7 +1263,7 @@
     <w:p>
       <w:pPr>
         <w:pStyle w:val="Listaszerbekezds"/>
-        <w:spacing w:after="0"/>
+        <w:spacing w:after="0" w:line="276" w:lineRule="auto"/>
         <w:ind w:left="426"/>
         <w:jc w:val="both"/>
         <w:rPr>
@@ -1288,7 +1288,7 @@
     <w:p>
       <w:pPr>
         <w:pStyle w:val="Listaszerbekezds"/>
-        <w:spacing w:after="0"/>
+        <w:spacing w:after="0" w:line="276" w:lineRule="auto"/>
         <w:ind w:left="426"/>
         <w:jc w:val="both"/>
       </w:pPr>
@@ -1328,7 +1328,7 @@
           <w:ilvl w:val="0"/>
           <w:numId w:val="7"/>
         </w:numPr>
-        <w:spacing w:after="0"/>
+        <w:spacing w:after="0" w:line="276" w:lineRule="auto"/>
         <w:ind w:left="426"/>
         <w:jc w:val="both"/>
       </w:pPr>
@@ -1356,7 +1356,7 @@
     <w:p>
       <w:pPr>
         <w:pStyle w:val="Listaszerbekezds"/>
-        <w:spacing w:after="0"/>
+        <w:spacing w:after="0" w:line="276" w:lineRule="auto"/>
         <w:ind w:left="426"/>
         <w:jc w:val="both"/>
       </w:pPr>
@@ -1402,7 +1402,7 @@
           <w:ilvl w:val="0"/>
           <w:numId w:val="7"/>
         </w:numPr>
-        <w:spacing w:after="0"/>
+        <w:spacing w:after="0" w:line="276" w:lineRule="auto"/>
         <w:ind w:left="426"/>
         <w:jc w:val="both"/>
       </w:pPr>
@@ -1427,7 +1427,7 @@
     <w:p>
       <w:pPr>
         <w:pStyle w:val="Listaszerbekezds"/>
-        <w:spacing w:after="0"/>
+        <w:spacing w:after="0" w:line="276" w:lineRule="auto"/>
         <w:ind w:left="1416"/>
         <w:jc w:val="both"/>
         <w:rPr>
@@ -1471,7 +1471,7 @@
     <w:p>
       <w:pPr>
         <w:pStyle w:val="Listaszerbekezds"/>
-        <w:spacing w:after="0"/>
+        <w:spacing w:after="0" w:line="276" w:lineRule="auto"/>
         <w:ind w:left="1416"/>
         <w:jc w:val="both"/>
         <w:rPr>
@@ -1538,7 +1538,7 @@
     <w:p>
       <w:pPr>
         <w:pStyle w:val="Listaszerbekezds"/>
-        <w:spacing w:after="0"/>
+        <w:spacing w:after="0" w:line="276" w:lineRule="auto"/>
         <w:ind w:left="426"/>
         <w:jc w:val="both"/>
       </w:pPr>
@@ -1546,7 +1546,7 @@
     <w:p>
       <w:pPr>
         <w:pStyle w:val="Listaszerbekezds"/>
-        <w:spacing w:after="0"/>
+        <w:spacing w:after="0" w:line="276" w:lineRule="auto"/>
         <w:ind w:left="426"/>
         <w:jc w:val="both"/>
       </w:pPr>
@@ -1591,7 +1591,7 @@
     <w:p>
       <w:pPr>
         <w:pStyle w:val="Listaszerbekezds"/>
-        <w:spacing w:after="0"/>
+        <w:spacing w:after="0" w:line="276" w:lineRule="auto"/>
         <w:ind w:left="426"/>
         <w:jc w:val="both"/>
       </w:pPr>
@@ -1609,7 +1609,7 @@
           <w:ilvl w:val="0"/>
           <w:numId w:val="7"/>
         </w:numPr>
-        <w:spacing w:after="0"/>
+        <w:spacing w:after="0" w:line="276" w:lineRule="auto"/>
         <w:ind w:left="426"/>
         <w:jc w:val="both"/>
       </w:pPr>
@@ -1628,7 +1628,7 @@
     <w:p>
       <w:pPr>
         <w:pStyle w:val="Listaszerbekezds"/>
-        <w:spacing w:after="0"/>
+        <w:spacing w:after="0" w:line="276" w:lineRule="auto"/>
         <w:ind w:left="426"/>
         <w:jc w:val="both"/>
       </w:pPr>
@@ -1642,7 +1642,7 @@
     <w:p>
       <w:pPr>
         <w:pStyle w:val="Listaszerbekezds"/>
-        <w:spacing w:after="0"/>
+        <w:spacing w:after="0" w:line="276" w:lineRule="auto"/>
         <w:ind w:left="426"/>
         <w:jc w:val="both"/>
       </w:pPr>
@@ -1650,7 +1650,7 @@
     <w:p>
       <w:pPr>
         <w:pStyle w:val="Listaszerbekezds"/>
-        <w:spacing w:after="0"/>
+        <w:spacing w:after="0" w:line="276" w:lineRule="auto"/>
         <w:ind w:left="426"/>
         <w:jc w:val="both"/>
       </w:pPr>
@@ -1661,7 +1661,7 @@
     <w:p>
       <w:pPr>
         <w:pStyle w:val="Cmsor1"/>
-        <w:spacing w:before="240" w:after="180"/>
+        <w:spacing w:before="240" w:after="180" w:line="276" w:lineRule="auto"/>
         <w:jc w:val="center"/>
         <w:rPr>
           <w:rFonts w:ascii="Times New Roman" w:hAnsi="Times New Roman" w:cs="Times New Roman"/>
@@ -1778,7 +1778,7 @@
           <w:ilvl w:val="0"/>
           <w:numId w:val="9"/>
         </w:numPr>
-        <w:spacing w:after="0"/>
+        <w:spacing w:after="0" w:line="276" w:lineRule="auto"/>
         <w:jc w:val="both"/>
       </w:pPr>
       <w:proofErr w:type="spellStart"/>
@@ -1787,13 +1787,8 @@
       </w:r>
       <w:proofErr w:type="spellEnd"/>
       <w:r>
-        <w:t xml:space="preserve"> – ezt a tesztekben a </w:t>
-      </w:r>
-      <w:proofErr w:type="spellStart"/>
-      <w:r>
-        <w:t>a</w:t>
-      </w:r>
-      <w:proofErr w:type="spellEnd"/>
+        <w:t xml:space="preserve"> – ezt a tesztekben a</w:t>
+      </w:r>
       <w:r>
         <w:t xml:space="preserve"> gombatestnél és a </w:t>
       </w:r>
@@ -1812,6 +1807,7 @@
     <w:p>
       <w:pPr>
         <w:pStyle w:val="Listaszerbekezds"/>
+        <w:spacing w:line="276" w:lineRule="auto"/>
         <w:jc w:val="both"/>
       </w:pPr>
       <w:proofErr w:type="spellStart"/>
@@ -1824,6 +1820,82 @@
       </w:r>
       <w:r>
         <w:t xml:space="preserve"> – megjegyzés, amely maradt a korábbi körből</w:t>
+      </w:r>
+    </w:p>
+    <w:p>
+      <w:pPr>
+        <w:pStyle w:val="Listaszerbekezds"/>
+        <w:spacing w:line="276" w:lineRule="auto"/>
+        <w:jc w:val="both"/>
+      </w:pPr>
+      <w:proofErr w:type="spellStart"/>
+      <w:r>
+        <w:t>Geri</w:t>
+      </w:r>
+      <w:proofErr w:type="spellEnd"/>
+      <w:r>
+        <w:t xml:space="preserve"> kódjában már megvan.</w:t>
+      </w:r>
+    </w:p>
+    <w:p>
+      <w:pPr>
+        <w:pStyle w:val="Listaszerbekezds"/>
+        <w:spacing w:line="276" w:lineRule="auto"/>
+        <w:jc w:val="both"/>
+        <w:rPr>
+          <w:highlight w:val="green"/>
+        </w:rPr>
+      </w:pPr>
+      <w:r>
+        <w:rPr>
+          <w:highlight w:val="green"/>
+        </w:rPr>
+        <w:t>-1 – vágás előtt</w:t>
+      </w:r>
+    </w:p>
+    <w:p>
+      <w:pPr>
+        <w:pStyle w:val="Listaszerbekezds"/>
+        <w:spacing w:line="276" w:lineRule="auto"/>
+        <w:jc w:val="both"/>
+        <w:rPr>
+          <w:highlight w:val="green"/>
+        </w:rPr>
+      </w:pPr>
+      <w:r>
+        <w:rPr>
+          <w:highlight w:val="green"/>
+        </w:rPr>
+        <w:t>2 – amikor elvágta</w:t>
+      </w:r>
+    </w:p>
+    <w:p>
+      <w:pPr>
+        <w:pStyle w:val="Listaszerbekezds"/>
+        <w:spacing w:line="276" w:lineRule="auto"/>
+        <w:jc w:val="both"/>
+        <w:rPr>
+          <w:highlight w:val="green"/>
+        </w:rPr>
+      </w:pPr>
+      <w:r>
+        <w:rPr>
+          <w:highlight w:val="green"/>
+        </w:rPr>
+        <w:t>a gombász minden köre elején 1-gyel csökken az értéke, és amikor 0-ra csökken, akkor egyből elsorvad</w:t>
+      </w:r>
+    </w:p>
+    <w:p>
+      <w:pPr>
+        <w:pStyle w:val="Listaszerbekezds"/>
+        <w:spacing w:line="276" w:lineRule="auto"/>
+        <w:jc w:val="both"/>
+      </w:pPr>
+      <w:r>
+        <w:rPr>
+          <w:highlight w:val="green"/>
+        </w:rPr>
+        <w:t>megnézni a tesztemet az elvágás kapcsán</w:t>
       </w:r>
     </w:p>
     <w:p>
@@ -1833,7 +1905,7 @@
           <w:ilvl w:val="0"/>
           <w:numId w:val="9"/>
         </w:numPr>
-        <w:spacing w:after="0"/>
+        <w:spacing w:after="0" w:line="276" w:lineRule="auto"/>
         <w:jc w:val="both"/>
       </w:pPr>
       <w:r>
@@ -1846,6 +1918,19 @@
       <w:proofErr w:type="spellEnd"/>
       <w:r>
         <w:t>?</w:t>
+      </w:r>
+    </w:p>
+    <w:p>
+      <w:pPr>
+        <w:pStyle w:val="Listaszerbekezds"/>
+        <w:spacing w:after="0" w:line="276" w:lineRule="auto"/>
+        <w:jc w:val="both"/>
+      </w:pPr>
+      <w:r>
+        <w:rPr>
+          <w:highlight w:val="green"/>
+        </w:rPr>
+        <w:t>ok</w:t>
       </w:r>
     </w:p>
     <w:p>
@@ -1855,7 +1940,7 @@
           <w:ilvl w:val="0"/>
           <w:numId w:val="9"/>
         </w:numPr>
-        <w:spacing w:after="0"/>
+        <w:spacing w:after="0" w:line="276" w:lineRule="auto"/>
         <w:jc w:val="both"/>
       </w:pPr>
       <w:r>
@@ -1865,6 +1950,7 @@
     <w:p>
       <w:pPr>
         <w:pStyle w:val="Listaszerbekezds"/>
+        <w:spacing w:line="276" w:lineRule="auto"/>
         <w:jc w:val="both"/>
       </w:pPr>
       <w:r>
@@ -1885,6 +1971,19 @@
       <w:proofErr w:type="gramEnd"/>
       <w:r>
         <w:t xml:space="preserve">1-től kezdődő, folytatólagos számozás – minden spóratípus esetén külön-külön]; </w:t>
+      </w:r>
+    </w:p>
+    <w:p>
+      <w:pPr>
+        <w:pStyle w:val="Listaszerbekezds"/>
+        <w:spacing w:line="276" w:lineRule="auto"/>
+        <w:jc w:val="both"/>
+      </w:pPr>
+      <w:r>
+        <w:rPr>
+          <w:highlight w:val="green"/>
+        </w:rPr>
+        <w:t>elnapolva</w:t>
       </w:r>
     </w:p>
     <w:p>
@@ -1894,7 +1993,7 @@
           <w:ilvl w:val="0"/>
           <w:numId w:val="9"/>
         </w:numPr>
-        <w:spacing w:after="0"/>
+        <w:spacing w:after="0" w:line="276" w:lineRule="auto"/>
         <w:jc w:val="both"/>
       </w:pPr>
       <w:r>
@@ -1912,7 +2011,7 @@
     <w:p>
       <w:pPr>
         <w:pStyle w:val="Listaszerbekezds"/>
-        <w:spacing w:after="0"/>
+        <w:spacing w:after="0" w:line="276" w:lineRule="auto"/>
         <w:ind w:left="1416"/>
         <w:jc w:val="both"/>
         <w:rPr>
@@ -1931,7 +2030,7 @@
     <w:p>
       <w:pPr>
         <w:pStyle w:val="Listaszerbekezds"/>
-        <w:spacing w:after="0"/>
+        <w:spacing w:after="0" w:line="276" w:lineRule="auto"/>
         <w:ind w:left="1416" w:firstLine="708"/>
         <w:jc w:val="both"/>
         <w:rPr>
@@ -1967,7 +2066,7 @@
     <w:p>
       <w:pPr>
         <w:pStyle w:val="Listaszerbekezds"/>
-        <w:spacing w:after="0"/>
+        <w:spacing w:after="0" w:line="276" w:lineRule="auto"/>
         <w:ind w:left="1416" w:firstLine="708"/>
         <w:jc w:val="both"/>
         <w:rPr>
@@ -2003,7 +2102,7 @@
     <w:p>
       <w:pPr>
         <w:pStyle w:val="Listaszerbekezds"/>
-        <w:spacing w:after="0"/>
+        <w:spacing w:after="0" w:line="276" w:lineRule="auto"/>
         <w:ind w:left="1416" w:firstLine="708"/>
         <w:jc w:val="both"/>
         <w:rPr>
@@ -2039,7 +2138,7 @@
     <w:p>
       <w:pPr>
         <w:pStyle w:val="Listaszerbekezds"/>
-        <w:spacing w:after="0"/>
+        <w:spacing w:after="0" w:line="276" w:lineRule="auto"/>
         <w:ind w:left="2124" w:firstLine="708"/>
         <w:jc w:val="both"/>
         <w:rPr>
@@ -2058,7 +2157,7 @@
     <w:p>
       <w:pPr>
         <w:pStyle w:val="Listaszerbekezds"/>
-        <w:spacing w:after="0"/>
+        <w:spacing w:after="0" w:line="276" w:lineRule="auto"/>
         <w:ind w:left="1416" w:firstLine="708"/>
         <w:jc w:val="both"/>
         <w:rPr>
@@ -2076,9 +2175,306 @@
     </w:p>
     <w:p>
       <w:pPr>
-        <w:pStyle w:val="Listaszerbekezds"/>
-        <w:jc w:val="both"/>
-      </w:pPr>
+        <w:spacing w:after="0" w:line="276" w:lineRule="auto"/>
+        <w:jc w:val="both"/>
+      </w:pPr>
+      <w:r>
+        <w:rPr>
+          <w:i/>
+          <w:iCs/>
+        </w:rPr>
+        <w:tab/>
+      </w:r>
+      <w:r>
+        <w:rPr>
+          <w:highlight w:val="green"/>
+        </w:rPr>
+        <w:t>ok</w:t>
+      </w:r>
+    </w:p>
+    <w:p>
+      <w:pPr>
+        <w:pStyle w:val="Listaszerbekezds"/>
+        <w:numPr>
+          <w:ilvl w:val="0"/>
+          <w:numId w:val="9"/>
+        </w:numPr>
+        <w:spacing w:after="0" w:line="276" w:lineRule="auto"/>
+        <w:jc w:val="both"/>
+      </w:pPr>
+      <w:r>
+        <w:t>Függelékben le kellene adni az összes tesztesetet, beszámozva, mindenkinek előre meghatározva a sorszámait.</w:t>
+      </w:r>
+    </w:p>
+    <w:p>
+      <w:pPr>
+        <w:pStyle w:val="Listaszerbekezds"/>
+        <w:spacing w:after="0" w:line="276" w:lineRule="auto"/>
+        <w:jc w:val="both"/>
+      </w:pPr>
+      <w:r>
+        <w:rPr>
+          <w:highlight w:val="green"/>
+        </w:rPr>
+        <w:t>ok</w:t>
+      </w:r>
+    </w:p>
+    <w:p>
+      <w:pPr>
+        <w:spacing w:after="0" w:line="276" w:lineRule="auto"/>
+        <w:jc w:val="both"/>
+      </w:pPr>
+    </w:p>
+    <w:p>
+      <w:pPr>
+        <w:spacing w:after="0" w:line="276" w:lineRule="auto"/>
+        <w:jc w:val="both"/>
+      </w:pPr>
+      <w:r>
+        <w:br w:type="page"/>
+      </w:r>
+    </w:p>
+    <w:p>
+      <w:pPr>
+        <w:pStyle w:val="Cmsor1"/>
+        <w:spacing w:before="240" w:after="180" w:line="276" w:lineRule="auto"/>
+        <w:jc w:val="center"/>
+        <w:rPr>
+          <w:rFonts w:ascii="Times New Roman" w:hAnsi="Times New Roman" w:cs="Times New Roman"/>
+          <w:b/>
+          <w:bCs/>
+          <w:caps/>
+          <w:color w:val="auto"/>
+          <w:sz w:val="28"/>
+          <w:szCs w:val="28"/>
+        </w:rPr>
+      </w:pPr>
+      <w:r>
+        <w:rPr>
+          <w:rFonts w:ascii="Times New Roman" w:hAnsi="Times New Roman" w:cs="Times New Roman"/>
+          <w:b/>
+          <w:bCs/>
+          <w:caps/>
+          <w:color w:val="auto"/>
+          <w:sz w:val="28"/>
+          <w:szCs w:val="28"/>
+        </w:rPr>
+        <w:lastRenderedPageBreak/>
+        <w:t>4</w:t>
+      </w:r>
+      <w:r>
+        <w:rPr>
+          <w:rFonts w:ascii="Times New Roman" w:hAnsi="Times New Roman" w:cs="Times New Roman"/>
+          <w:b/>
+          <w:bCs/>
+          <w:caps/>
+          <w:color w:val="auto"/>
+          <w:sz w:val="28"/>
+          <w:szCs w:val="28"/>
+        </w:rPr>
+        <w:t xml:space="preserve">. </w:t>
+      </w:r>
+      <w:r>
+        <w:rPr>
+          <w:rFonts w:ascii="Times New Roman" w:hAnsi="Times New Roman" w:cs="Times New Roman"/>
+          <w:b/>
+          <w:bCs/>
+          <w:caps/>
+          <w:color w:val="auto"/>
+          <w:sz w:val="28"/>
+          <w:szCs w:val="28"/>
+        </w:rPr>
+        <w:t>kör</w:t>
+      </w:r>
+      <w:r>
+        <w:rPr>
+          <w:rFonts w:ascii="Times New Roman" w:hAnsi="Times New Roman" w:cs="Times New Roman"/>
+          <w:b/>
+          <w:bCs/>
+          <w:caps/>
+          <w:color w:val="auto"/>
+          <w:sz w:val="28"/>
+          <w:szCs w:val="28"/>
+        </w:rPr>
+        <w:t xml:space="preserve"> – ad 2025.04.2</w:t>
+      </w:r>
+      <w:r>
+        <w:rPr>
+          <w:rFonts w:ascii="Times New Roman" w:hAnsi="Times New Roman" w:cs="Times New Roman"/>
+          <w:b/>
+          <w:bCs/>
+          <w:caps/>
+          <w:color w:val="auto"/>
+          <w:sz w:val="28"/>
+          <w:szCs w:val="28"/>
+        </w:rPr>
+        <w:t>6</w:t>
+      </w:r>
+      <w:r>
+        <w:rPr>
+          <w:rFonts w:ascii="Times New Roman" w:hAnsi="Times New Roman" w:cs="Times New Roman"/>
+          <w:b/>
+          <w:bCs/>
+          <w:caps/>
+          <w:color w:val="auto"/>
+          <w:sz w:val="28"/>
+          <w:szCs w:val="28"/>
+        </w:rPr>
+        <w:t xml:space="preserve">., </w:t>
+      </w:r>
+      <w:r>
+        <w:rPr>
+          <w:rFonts w:ascii="Times New Roman" w:hAnsi="Times New Roman" w:cs="Times New Roman"/>
+          <w:b/>
+          <w:bCs/>
+          <w:caps/>
+          <w:color w:val="auto"/>
+          <w:sz w:val="28"/>
+          <w:szCs w:val="28"/>
+        </w:rPr>
+        <w:t>21</w:t>
+      </w:r>
+      <w:r>
+        <w:rPr>
+          <w:rFonts w:ascii="Times New Roman" w:hAnsi="Times New Roman" w:cs="Times New Roman"/>
+          <w:b/>
+          <w:bCs/>
+          <w:caps/>
+          <w:color w:val="auto"/>
+          <w:sz w:val="28"/>
+          <w:szCs w:val="28"/>
+        </w:rPr>
+        <w:t>h</w:t>
+      </w:r>
+    </w:p>
+    <w:p>
+      <w:pPr>
+        <w:pStyle w:val="Listaszerbekezds"/>
+        <w:numPr>
+          <w:ilvl w:val="0"/>
+          <w:numId w:val="11"/>
+        </w:numPr>
+        <w:spacing w:after="0" w:line="276" w:lineRule="auto"/>
+        <w:jc w:val="both"/>
+      </w:pPr>
+      <w:r>
+        <w:t>dupla /n-ek esete</w:t>
+      </w:r>
+    </w:p>
+    <w:p>
+      <w:pPr>
+        <w:pStyle w:val="Listaszerbekezds"/>
+        <w:numPr>
+          <w:ilvl w:val="0"/>
+          <w:numId w:val="11"/>
+        </w:numPr>
+        <w:spacing w:after="0" w:line="276" w:lineRule="auto"/>
+        <w:jc w:val="both"/>
+      </w:pPr>
+      <w:r>
+        <w:t>A parancsokat is beletegyük függelékbe?</w:t>
+      </w:r>
+    </w:p>
+    <w:p>
+      <w:pPr>
+        <w:pStyle w:val="Listaszerbekezds"/>
+        <w:numPr>
+          <w:ilvl w:val="0"/>
+          <w:numId w:val="11"/>
+        </w:numPr>
+        <w:spacing w:after="0" w:line="276" w:lineRule="auto"/>
+        <w:jc w:val="both"/>
+      </w:pPr>
+      <w:r>
+        <w:t>Ezt az elnevezési konvenciót alkalmaztam – minden spóratípusnál külön-külön tartjuk nyilván a számozást:</w:t>
+      </w:r>
+    </w:p>
+    <w:p>
+      <w:pPr>
+        <w:pStyle w:val="Listaszerbekezds"/>
+        <w:spacing w:line="276" w:lineRule="auto"/>
+        <w:ind w:left="1416"/>
+        <w:jc w:val="both"/>
+        <w:rPr>
+          <w:i/>
+          <w:iCs/>
+        </w:rPr>
+      </w:pPr>
+      <w:r>
+        <w:rPr>
+          <w:i/>
+          <w:iCs/>
+        </w:rPr>
+        <w:t xml:space="preserve">[gombatest </w:t>
+      </w:r>
+      <w:proofErr w:type="gramStart"/>
+      <w:r>
+        <w:rPr>
+          <w:i/>
+          <w:iCs/>
+        </w:rPr>
+        <w:t>neve]-</w:t>
+      </w:r>
+      <w:proofErr w:type="gramEnd"/>
+      <w:r>
+        <w:rPr>
+          <w:i/>
+          <w:iCs/>
+        </w:rPr>
+        <w:t xml:space="preserve">[a spóra típusára utaló elnevezés, azaz: StunSpore esetén stuns; PreventCutSpore esetén prevents; SlownessSpore esetén slows; SpeedSpore esetén speeds; SplitSpore esetén </w:t>
+      </w:r>
+      <w:proofErr w:type="gramStart"/>
+      <w:r>
+        <w:rPr>
+          <w:i/>
+          <w:iCs/>
+        </w:rPr>
+        <w:t>splits][</w:t>
+      </w:r>
+      <w:proofErr w:type="gramEnd"/>
+      <w:r>
+        <w:rPr>
+          <w:i/>
+          <w:iCs/>
+        </w:rPr>
+        <w:t xml:space="preserve">1-től kezdődő, folytatólagos számozás – minden spóratípus esetén külön-külön]; </w:t>
+      </w:r>
+    </w:p>
+    <w:p>
+      <w:pPr>
+        <w:pStyle w:val="Listaszerbekezds"/>
+        <w:numPr>
+          <w:ilvl w:val="0"/>
+          <w:numId w:val="11"/>
+        </w:numPr>
+        <w:spacing w:after="0" w:line="276" w:lineRule="auto"/>
+        <w:jc w:val="both"/>
+      </w:pPr>
+      <w:r>
+        <w:t>Mi legyen az Insect-kiírásokkal?</w:t>
+      </w:r>
+    </w:p>
+    <w:p>
+      <w:pPr>
+        <w:pStyle w:val="Listaszerbekezds"/>
+        <w:numPr>
+          <w:ilvl w:val="0"/>
+          <w:numId w:val="11"/>
+        </w:numPr>
+        <w:spacing w:after="0" w:line="276" w:lineRule="auto"/>
+        <w:jc w:val="both"/>
+      </w:pPr>
+      <w:r>
+        <w:t xml:space="preserve">Fonalelhalás időzítése elvágás miatt – </w:t>
+      </w:r>
+      <w:proofErr w:type="gramStart"/>
+      <w:r>
+        <w:t>akkor</w:t>
+      </w:r>
+      <w:proofErr w:type="gramEnd"/>
+      <w:r>
+        <w:t xml:space="preserve"> hogy legyen?</w:t>
+      </w:r>
     </w:p>
     <w:sectPr>
       <w:pgSz w:w="11906" w:h="16838"/>
@@ -2093,6 +2489,186 @@
 <file path=word/numbering.xml><?xml version="1.0" encoding="utf-8"?>
 <w:numbering xmlns:wpc="http://schemas.microsoft.com/office/word/2010/wordprocessingCanvas" xmlns:cx="http://schemas.microsoft.com/office/drawing/2014/chartex" xmlns:cx1="http://schemas.microsoft.com/office/drawing/2015/9/8/chartex" xmlns:cx2="http://schemas.microsoft.com/office/drawing/2015/10/21/chartex" xmlns:cx3="http://schemas.microsoft.com/office/drawing/2016/5/9/chartex" xmlns:cx4="http://schemas.microsoft.com/office/drawing/2016/5/10/chartex" xmlns:cx5="http://schemas.microsoft.com/office/drawing/2016/5/11/chartex" xmlns:cx6="http://schemas.microsoft.com/office/drawing/2016/5/12/chartex" xmlns:cx7="http://schemas.microsoft.com/office/drawing/2016/5/13/chartex" xmlns:cx8="http://schemas.microsoft.com/office/drawing/2016/5/14/chartex" xmlns:mc="http://schemas.openxmlformats.org/markup-compatibility/2006" xmlns:aink="http://schemas.microsoft.com/office/drawing/2016/ink" xmlns:am3d="http://schemas.microsoft.com/office/drawing/2017/model3d" xmlns:o="urn:schemas-microsoft-com:office:office" xmlns:oel="http://schemas.microsoft.com/office/2019/extlst" xmlns:r="http://schemas.openxmlformats.org/officeDocument/2006/relationships" xmlns:m="http://schemas.openxmlformats.org/officeDocument/2006/math" xmlns:v="urn:schemas-microsoft-com:vml" xmlns:wp14="http://schemas.microsoft.com/office/word/2010/wordprocessingDrawing" xmlns:wp="http://schemas.openxmlformats.org/drawingml/2006/wordprocessingDrawing" xmlns:w10="urn:schemas-microsoft-com:office:word" xmlns:w="http://schemas.openxmlformats.org/wordprocessingml/2006/main" xmlns:w14="http://schemas.microsoft.com/office/word/2010/wordml" xmlns:w15="http://schemas.microsoft.com/office/word/2012/wordml" xmlns:w16cex="http://schemas.microsoft.com/office/word/2018/wordml/cex" xmlns:w16cid="http://schemas.microsoft.com/office/word/2016/wordml/cid" xmlns:w16="http://schemas.microsoft.com/office/word/2018/wordml" xmlns:w16du="http://schemas.microsoft.com/office/word/2023/wordml/word16du" xmlns:w16sdtdh="http://schemas.microsoft.com/office/word/2020/wordml/sdtdatahash" xmlns:w16sdtfl="http://schemas.microsoft.com/office/word/2024/wordml/sdtformatlock" xmlns:w16se="http://schemas.microsoft.com/office/word/2015/wordml/symex" xmlns:wpg="http://schemas.microsoft.com/office/word/2010/wordprocessingGroup" xmlns:wpi="http://schemas.microsoft.com/office/word/2010/wordprocessingInk" xmlns:wne="http://schemas.microsoft.com/office/word/2006/wordml" xmlns:wps="http://schemas.microsoft.com/office/word/2010/wordprocessingShape" mc:Ignorable="w14 w15 w16se w16cid w16 w16cex w16sdtdh w16sdtfl w16du wp14">
   <w:abstractNum w:abstractNumId="0" w15:restartNumberingAfterBreak="0">
+    <w:nsid w:val="050E132F"/>
+    <w:multiLevelType w:val="hybridMultilevel"/>
+    <w:tmpl w:val="2D940F82"/>
+    <w:lvl w:ilvl="0" w:tplc="FFFFFFFF">
+      <w:start w:val="1"/>
+      <w:numFmt w:val="decimal"/>
+      <w:lvlText w:val="%1."/>
+      <w:lvlJc w:val="left"/>
+      <w:pPr>
+        <w:ind w:left="720" w:hanging="360"/>
+      </w:pPr>
+      <w:rPr>
+        <w:b/>
+        <w:bCs/>
+      </w:rPr>
+    </w:lvl>
+    <w:lvl w:ilvl="1" w:tplc="FFFFFFFF" w:tentative="1">
+      <w:start w:val="1"/>
+      <w:numFmt w:val="lowerLetter"/>
+      <w:lvlText w:val="%2."/>
+      <w:lvlJc w:val="left"/>
+      <w:pPr>
+        <w:ind w:left="1440" w:hanging="360"/>
+      </w:pPr>
+    </w:lvl>
+    <w:lvl w:ilvl="2" w:tplc="FFFFFFFF" w:tentative="1">
+      <w:start w:val="1"/>
+      <w:numFmt w:val="lowerRoman"/>
+      <w:lvlText w:val="%3."/>
+      <w:lvlJc w:val="right"/>
+      <w:pPr>
+        <w:ind w:left="2160" w:hanging="180"/>
+      </w:pPr>
+    </w:lvl>
+    <w:lvl w:ilvl="3" w:tplc="FFFFFFFF" w:tentative="1">
+      <w:start w:val="1"/>
+      <w:numFmt w:val="decimal"/>
+      <w:lvlText w:val="%4."/>
+      <w:lvlJc w:val="left"/>
+      <w:pPr>
+        <w:ind w:left="2880" w:hanging="360"/>
+      </w:pPr>
+    </w:lvl>
+    <w:lvl w:ilvl="4" w:tplc="FFFFFFFF" w:tentative="1">
+      <w:start w:val="1"/>
+      <w:numFmt w:val="lowerLetter"/>
+      <w:lvlText w:val="%5."/>
+      <w:lvlJc w:val="left"/>
+      <w:pPr>
+        <w:ind w:left="3600" w:hanging="360"/>
+      </w:pPr>
+    </w:lvl>
+    <w:lvl w:ilvl="5" w:tplc="FFFFFFFF" w:tentative="1">
+      <w:start w:val="1"/>
+      <w:numFmt w:val="lowerRoman"/>
+      <w:lvlText w:val="%6."/>
+      <w:lvlJc w:val="right"/>
+      <w:pPr>
+        <w:ind w:left="4320" w:hanging="180"/>
+      </w:pPr>
+    </w:lvl>
+    <w:lvl w:ilvl="6" w:tplc="FFFFFFFF" w:tentative="1">
+      <w:start w:val="1"/>
+      <w:numFmt w:val="decimal"/>
+      <w:lvlText w:val="%7."/>
+      <w:lvlJc w:val="left"/>
+      <w:pPr>
+        <w:ind w:left="5040" w:hanging="360"/>
+      </w:pPr>
+    </w:lvl>
+    <w:lvl w:ilvl="7" w:tplc="FFFFFFFF" w:tentative="1">
+      <w:start w:val="1"/>
+      <w:numFmt w:val="lowerLetter"/>
+      <w:lvlText w:val="%8."/>
+      <w:lvlJc w:val="left"/>
+      <w:pPr>
+        <w:ind w:left="5760" w:hanging="360"/>
+      </w:pPr>
+    </w:lvl>
+    <w:lvl w:ilvl="8" w:tplc="FFFFFFFF" w:tentative="1">
+      <w:start w:val="1"/>
+      <w:numFmt w:val="lowerRoman"/>
+      <w:lvlText w:val="%9."/>
+      <w:lvlJc w:val="right"/>
+      <w:pPr>
+        <w:ind w:left="6480" w:hanging="180"/>
+      </w:pPr>
+    </w:lvl>
+  </w:abstractNum>
+  <w:abstractNum w:abstractNumId="1" w15:restartNumberingAfterBreak="0">
+    <w:nsid w:val="06615468"/>
+    <w:multiLevelType w:val="hybridMultilevel"/>
+    <w:tmpl w:val="2D940F82"/>
+    <w:lvl w:ilvl="0" w:tplc="FFFFFFFF">
+      <w:start w:val="1"/>
+      <w:numFmt w:val="decimal"/>
+      <w:lvlText w:val="%1."/>
+      <w:lvlJc w:val="left"/>
+      <w:pPr>
+        <w:ind w:left="720" w:hanging="360"/>
+      </w:pPr>
+      <w:rPr>
+        <w:b/>
+        <w:bCs/>
+      </w:rPr>
+    </w:lvl>
+    <w:lvl w:ilvl="1" w:tplc="FFFFFFFF" w:tentative="1">
+      <w:start w:val="1"/>
+      <w:numFmt w:val="lowerLetter"/>
+      <w:lvlText w:val="%2."/>
+      <w:lvlJc w:val="left"/>
+      <w:pPr>
+        <w:ind w:left="1440" w:hanging="360"/>
+      </w:pPr>
+    </w:lvl>
+    <w:lvl w:ilvl="2" w:tplc="FFFFFFFF" w:tentative="1">
+      <w:start w:val="1"/>
+      <w:numFmt w:val="lowerRoman"/>
+      <w:lvlText w:val="%3."/>
+      <w:lvlJc w:val="right"/>
+      <w:pPr>
+        <w:ind w:left="2160" w:hanging="180"/>
+      </w:pPr>
+    </w:lvl>
+    <w:lvl w:ilvl="3" w:tplc="FFFFFFFF" w:tentative="1">
+      <w:start w:val="1"/>
+      <w:numFmt w:val="decimal"/>
+      <w:lvlText w:val="%4."/>
+      <w:lvlJc w:val="left"/>
+      <w:pPr>
+        <w:ind w:left="2880" w:hanging="360"/>
+      </w:pPr>
+    </w:lvl>
+    <w:lvl w:ilvl="4" w:tplc="FFFFFFFF" w:tentative="1">
+      <w:start w:val="1"/>
+      <w:numFmt w:val="lowerLetter"/>
+      <w:lvlText w:val="%5."/>
+      <w:lvlJc w:val="left"/>
+      <w:pPr>
+        <w:ind w:left="3600" w:hanging="360"/>
+      </w:pPr>
+    </w:lvl>
+    <w:lvl w:ilvl="5" w:tplc="FFFFFFFF" w:tentative="1">
+      <w:start w:val="1"/>
+      <w:numFmt w:val="lowerRoman"/>
+      <w:lvlText w:val="%6."/>
+      <w:lvlJc w:val="right"/>
+      <w:pPr>
+        <w:ind w:left="4320" w:hanging="180"/>
+      </w:pPr>
+    </w:lvl>
+    <w:lvl w:ilvl="6" w:tplc="FFFFFFFF" w:tentative="1">
+      <w:start w:val="1"/>
+      <w:numFmt w:val="decimal"/>
+      <w:lvlText w:val="%7."/>
+      <w:lvlJc w:val="left"/>
+      <w:pPr>
+        <w:ind w:left="5040" w:hanging="360"/>
+      </w:pPr>
+    </w:lvl>
+    <w:lvl w:ilvl="7" w:tplc="FFFFFFFF" w:tentative="1">
+      <w:start w:val="1"/>
+      <w:numFmt w:val="lowerLetter"/>
+      <w:lvlText w:val="%8."/>
+      <w:lvlJc w:val="left"/>
+      <w:pPr>
+        <w:ind w:left="5760" w:hanging="360"/>
+      </w:pPr>
+    </w:lvl>
+    <w:lvl w:ilvl="8" w:tplc="FFFFFFFF" w:tentative="1">
+      <w:start w:val="1"/>
+      <w:numFmt w:val="lowerRoman"/>
+      <w:lvlText w:val="%9."/>
+      <w:lvlJc w:val="right"/>
+      <w:pPr>
+        <w:ind w:left="6480" w:hanging="180"/>
+      </w:pPr>
+    </w:lvl>
+  </w:abstractNum>
+  <w:abstractNum w:abstractNumId="2" w15:restartNumberingAfterBreak="0">
     <w:nsid w:val="07BC6DE8"/>
     <w:multiLevelType w:val="hybridMultilevel"/>
     <w:tmpl w:val="2D940F82"/>
@@ -2182,7 +2758,7 @@
       </w:pPr>
     </w:lvl>
   </w:abstractNum>
-  <w:abstractNum w:abstractNumId="1" w15:restartNumberingAfterBreak="0">
+  <w:abstractNum w:abstractNumId="3" w15:restartNumberingAfterBreak="0">
     <w:nsid w:val="0A7D10DC"/>
     <w:multiLevelType w:val="hybridMultilevel"/>
     <w:tmpl w:val="747883E2"/>
@@ -2271,7 +2847,7 @@
       </w:pPr>
     </w:lvl>
   </w:abstractNum>
-  <w:abstractNum w:abstractNumId="2" w15:restartNumberingAfterBreak="0">
+  <w:abstractNum w:abstractNumId="4" w15:restartNumberingAfterBreak="0">
     <w:nsid w:val="0B1301C1"/>
     <w:multiLevelType w:val="hybridMultilevel"/>
     <w:tmpl w:val="168C572A"/>
@@ -2384,7 +2960,7 @@
       </w:rPr>
     </w:lvl>
   </w:abstractNum>
-  <w:abstractNum w:abstractNumId="3" w15:restartNumberingAfterBreak="0">
+  <w:abstractNum w:abstractNumId="5" w15:restartNumberingAfterBreak="0">
     <w:nsid w:val="345552A8"/>
     <w:multiLevelType w:val="multilevel"/>
     <w:tmpl w:val="80A80E96"/>
@@ -2497,7 +3073,7 @@
       </w:pPr>
     </w:lvl>
   </w:abstractNum>
-  <w:abstractNum w:abstractNumId="4" w15:restartNumberingAfterBreak="0">
+  <w:abstractNum w:abstractNumId="6" w15:restartNumberingAfterBreak="0">
     <w:nsid w:val="3E575117"/>
     <w:multiLevelType w:val="hybridMultilevel"/>
     <w:tmpl w:val="2D940F82"/>
@@ -2587,7 +3163,7 @@
       </w:pPr>
     </w:lvl>
   </w:abstractNum>
-  <w:abstractNum w:abstractNumId="5" w15:restartNumberingAfterBreak="0">
+  <w:abstractNum w:abstractNumId="7" w15:restartNumberingAfterBreak="0">
     <w:nsid w:val="641A73AA"/>
     <w:multiLevelType w:val="hybridMultilevel"/>
     <w:tmpl w:val="607AB4AE"/>
@@ -2676,7 +3252,7 @@
       </w:pPr>
     </w:lvl>
   </w:abstractNum>
-  <w:abstractNum w:abstractNumId="6" w15:restartNumberingAfterBreak="0">
+  <w:abstractNum w:abstractNumId="8" w15:restartNumberingAfterBreak="0">
     <w:nsid w:val="66E07DF1"/>
     <w:multiLevelType w:val="hybridMultilevel"/>
     <w:tmpl w:val="E35CE368"/>
@@ -2789,7 +3365,7 @@
       </w:rPr>
     </w:lvl>
   </w:abstractNum>
-  <w:abstractNum w:abstractNumId="7" w15:restartNumberingAfterBreak="0">
+  <w:abstractNum w:abstractNumId="9" w15:restartNumberingAfterBreak="0">
     <w:nsid w:val="6BBF4507"/>
     <w:multiLevelType w:val="hybridMultilevel"/>
     <w:tmpl w:val="2D940F82"/>
@@ -2879,7 +3455,7 @@
       </w:pPr>
     </w:lvl>
   </w:abstractNum>
-  <w:abstractNum w:abstractNumId="8" w15:restartNumberingAfterBreak="0">
+  <w:abstractNum w:abstractNumId="10" w15:restartNumberingAfterBreak="0">
     <w:nsid w:val="72A04127"/>
     <w:multiLevelType w:val="hybridMultilevel"/>
     <w:tmpl w:val="1468509A"/>
@@ -2969,31 +3545,37 @@
     </w:lvl>
   </w:abstractNum>
   <w:num w:numId="1" w16cid:durableId="534580205">
+    <w:abstractNumId w:val="8"/>
+  </w:num>
+  <w:num w:numId="2" w16cid:durableId="544409817">
+    <w:abstractNumId w:val="4"/>
+  </w:num>
+  <w:num w:numId="3" w16cid:durableId="197282934">
+    <w:abstractNumId w:val="10"/>
+  </w:num>
+  <w:num w:numId="4" w16cid:durableId="1611937222">
+    <w:abstractNumId w:val="3"/>
+  </w:num>
+  <w:num w:numId="5" w16cid:durableId="1575237617">
+    <w:abstractNumId w:val="7"/>
+  </w:num>
+  <w:num w:numId="6" w16cid:durableId="1279799378">
+    <w:abstractNumId w:val="2"/>
+  </w:num>
+  <w:num w:numId="7" w16cid:durableId="319232657">
     <w:abstractNumId w:val="6"/>
   </w:num>
-  <w:num w:numId="2" w16cid:durableId="544409817">
-    <w:abstractNumId w:val="2"/>
-  </w:num>
-  <w:num w:numId="3" w16cid:durableId="197282934">
-    <w:abstractNumId w:val="8"/>
-  </w:num>
-  <w:num w:numId="4" w16cid:durableId="1611937222">
-    <w:abstractNumId w:val="1"/>
-  </w:num>
-  <w:num w:numId="5" w16cid:durableId="1575237617">
+  <w:num w:numId="8" w16cid:durableId="2037074207">
     <w:abstractNumId w:val="5"/>
   </w:num>
-  <w:num w:numId="6" w16cid:durableId="1279799378">
+  <w:num w:numId="9" w16cid:durableId="1663850418">
+    <w:abstractNumId w:val="9"/>
+  </w:num>
+  <w:num w:numId="10" w16cid:durableId="682434799">
     <w:abstractNumId w:val="0"/>
   </w:num>
-  <w:num w:numId="7" w16cid:durableId="319232657">
-    <w:abstractNumId w:val="4"/>
-  </w:num>
-  <w:num w:numId="8" w16cid:durableId="2037074207">
-    <w:abstractNumId w:val="3"/>
-  </w:num>
-  <w:num w:numId="9" w16cid:durableId="1663850418">
-    <w:abstractNumId w:val="7"/>
+  <w:num w:numId="11" w16cid:durableId="1570189716">
+    <w:abstractNumId w:val="1"/>
   </w:num>
 </w:numbering>
 </file>
@@ -3601,6 +4183,7 @@
   <w:style w:type="character" w:default="1" w:styleId="Bekezdsalapbettpusa">
     <w:name w:val="Default Paragraph Font"/>
     <w:uiPriority w:val="1"/>
+    <w:semiHidden/>
     <w:unhideWhenUsed/>
   </w:style>
   <w:style w:type="table" w:default="1" w:styleId="Normltblzat">

</xml_diff>